<commit_message>
Created a trash folder
</commit_message>
<xml_diff>
--- a/docs.docx
+++ b/docs.docx
@@ -228,13 +228,15 @@
         </w:numPr>
         <w:rPr>
           <w:rFonts w:ascii="Segoe UI" w:hAnsi="Segoe UI" w:cs="Segoe UI"/>
-          <w:sz w:val="24"/>
-          <w:szCs w:val="24"/>
-        </w:rPr>
-      </w:pPr>
-      <w:r>
-        <w:rPr>
-          <w:rFonts w:ascii="Segoe UI" w:hAnsi="Segoe UI" w:cs="Segoe UI"/>
+          <w:i/>
+          <w:sz w:val="24"/>
+          <w:szCs w:val="24"/>
+        </w:rPr>
+      </w:pPr>
+      <w:r>
+        <w:rPr>
+          <w:rFonts w:ascii="Segoe UI" w:hAnsi="Segoe UI" w:cs="Segoe UI"/>
+          <w:i/>
           <w:sz w:val="24"/>
           <w:szCs w:val="24"/>
         </w:rPr>
@@ -255,49 +257,49 @@
           <w:szCs w:val="24"/>
         </w:rPr>
       </w:pPr>
+      <w:r>
+        <w:rPr>
+          <w:rFonts w:ascii="Segoe UI" w:hAnsi="Segoe UI" w:cs="Segoe UI"/>
+          <w:i/>
+          <w:sz w:val="24"/>
+          <w:szCs w:val="24"/>
+        </w:rPr>
+        <w:t>Category</w:t>
+      </w:r>
+      <w:r>
+        <w:rPr>
+          <w:rFonts w:ascii="Segoe UI" w:hAnsi="Segoe UI" w:cs="Segoe UI"/>
+          <w:i/>
+          <w:sz w:val="24"/>
+          <w:szCs w:val="24"/>
+        </w:rPr>
+        <w:t>Icon</w:t>
+      </w:r>
+    </w:p>
+    <w:p>
+      <w:pPr>
+        <w:pStyle w:val="ListParagraph"/>
+        <w:numPr>
+          <w:ilvl w:val="0"/>
+          <w:numId w:val="2"/>
+        </w:numPr>
+        <w:rPr>
+          <w:rFonts w:ascii="Segoe UI" w:hAnsi="Segoe UI" w:cs="Segoe UI"/>
+          <w:sz w:val="24"/>
+          <w:szCs w:val="24"/>
+        </w:rPr>
+      </w:pPr>
       <w:bookmarkStart w:id="0" w:name="_GoBack"/>
       <w:r>
         <w:rPr>
           <w:rFonts w:ascii="Segoe UI" w:hAnsi="Segoe UI" w:cs="Segoe UI"/>
-          <w:i/>
-          <w:sz w:val="24"/>
-          <w:szCs w:val="24"/>
-        </w:rPr>
-        <w:t>Category</w:t>
-      </w:r>
-      <w:r>
-        <w:rPr>
-          <w:rFonts w:ascii="Segoe UI" w:hAnsi="Segoe UI" w:cs="Segoe UI"/>
-          <w:i/>
-          <w:sz w:val="24"/>
-          <w:szCs w:val="24"/>
-        </w:rPr>
-        <w:t>Icon</w:t>
+          <w:sz w:val="24"/>
+          <w:szCs w:val="24"/>
+        </w:rPr>
+        <w:t>Chip</w:t>
       </w:r>
     </w:p>
     <w:bookmarkEnd w:id="0"/>
-    <w:p>
-      <w:pPr>
-        <w:pStyle w:val="ListParagraph"/>
-        <w:numPr>
-          <w:ilvl w:val="0"/>
-          <w:numId w:val="2"/>
-        </w:numPr>
-        <w:rPr>
-          <w:rFonts w:ascii="Segoe UI" w:hAnsi="Segoe UI" w:cs="Segoe UI"/>
-          <w:sz w:val="24"/>
-          <w:szCs w:val="24"/>
-        </w:rPr>
-      </w:pPr>
-      <w:r>
-        <w:rPr>
-          <w:rFonts w:ascii="Segoe UI" w:hAnsi="Segoe UI" w:cs="Segoe UI"/>
-          <w:sz w:val="24"/>
-          <w:szCs w:val="24"/>
-        </w:rPr>
-        <w:t>Chip</w:t>
-      </w:r>
-    </w:p>
     <w:p>
       <w:pPr>
         <w:pStyle w:val="ListParagraph"/>

</xml_diff>

<commit_message>
Edited the Chip Component
</commit_message>
<xml_diff>
--- a/docs.docx
+++ b/docs.docx
@@ -289,7 +289,6 @@
           <w:szCs w:val="24"/>
         </w:rPr>
       </w:pPr>
-      <w:bookmarkStart w:id="0" w:name="_GoBack"/>
       <w:r>
         <w:rPr>
           <w:rFonts w:ascii="Segoe UI" w:hAnsi="Segoe UI" w:cs="Segoe UI"/>
@@ -299,7 +298,6 @@
         <w:t>Chip</w:t>
       </w:r>
     </w:p>
-    <w:bookmarkEnd w:id="0"/>
     <w:p>
       <w:pPr>
         <w:pStyle w:val="ListParagraph"/>
@@ -626,7 +624,15 @@
           <w:sz w:val="24"/>
           <w:szCs w:val="24"/>
         </w:rPr>
-        <w:t>FilterScreen - Half</w:t>
+        <w:t xml:space="preserve">FilterScreen - </w:t>
+      </w:r>
+      <w:r>
+        <w:rPr>
+          <w:rFonts w:ascii="Segoe UI" w:hAnsi="Segoe UI" w:cs="Segoe UI"/>
+          <w:sz w:val="24"/>
+          <w:szCs w:val="24"/>
+        </w:rPr>
+        <w:t>Modal</w:t>
       </w:r>
     </w:p>
     <w:p>
@@ -680,7 +686,7 @@
           <w:sz w:val="24"/>
           <w:szCs w:val="24"/>
         </w:rPr>
-        <w:t>Half</w:t>
+        <w:t>Modal</w:t>
       </w:r>
     </w:p>
     <w:p>
@@ -754,7 +760,15 @@
           <w:sz w:val="24"/>
           <w:szCs w:val="24"/>
         </w:rPr>
-        <w:t>- Half</w:t>
+        <w:t xml:space="preserve">- </w:t>
+      </w:r>
+      <w:r>
+        <w:rPr>
+          <w:rFonts w:ascii="Segoe UI" w:hAnsi="Segoe UI" w:cs="Segoe UI"/>
+          <w:sz w:val="24"/>
+          <w:szCs w:val="24"/>
+        </w:rPr>
+        <w:t>Modal</w:t>
       </w:r>
     </w:p>
     <w:p>
@@ -784,7 +798,15 @@
           <w:sz w:val="24"/>
           <w:szCs w:val="24"/>
         </w:rPr>
-        <w:t>- Half</w:t>
+        <w:t xml:space="preserve">- </w:t>
+      </w:r>
+      <w:r>
+        <w:rPr>
+          <w:rFonts w:ascii="Segoe UI" w:hAnsi="Segoe UI" w:cs="Segoe UI"/>
+          <w:sz w:val="24"/>
+          <w:szCs w:val="24"/>
+        </w:rPr>
+        <w:t>Modal</w:t>
       </w:r>
     </w:p>
     <w:p>
@@ -814,16 +836,18 @@
           <w:sz w:val="24"/>
           <w:szCs w:val="24"/>
         </w:rPr>
-        <w:t xml:space="preserve"> </w:t>
-      </w:r>
-      <w:r>
-        <w:rPr>
-          <w:rFonts w:ascii="Segoe UI" w:hAnsi="Segoe UI" w:cs="Segoe UI"/>
-          <w:sz w:val="24"/>
-          <w:szCs w:val="24"/>
-        </w:rPr>
-        <w:t>- Half</w:t>
-      </w:r>
+        <w:t xml:space="preserve"> - </w:t>
+      </w:r>
+      <w:r>
+        <w:rPr>
+          <w:rFonts w:ascii="Segoe UI" w:hAnsi="Segoe UI" w:cs="Segoe UI"/>
+          <w:sz w:val="24"/>
+          <w:szCs w:val="24"/>
+        </w:rPr>
+        <w:t>Modal</w:t>
+      </w:r>
+      <w:bookmarkStart w:id="0" w:name="_GoBack"/>
+      <w:bookmarkEnd w:id="0"/>
     </w:p>
     <w:p>
       <w:pPr>

</xml_diff>

<commit_message>
Created App Title Component
</commit_message>
<xml_diff>
--- a/docs.docx
+++ b/docs.docx
@@ -206,6 +206,32 @@
         </w:numPr>
         <w:rPr>
           <w:rFonts w:ascii="Segoe UI" w:hAnsi="Segoe UI" w:cs="Segoe UI"/>
+          <w:i/>
+          <w:sz w:val="24"/>
+          <w:szCs w:val="24"/>
+        </w:rPr>
+      </w:pPr>
+      <w:r>
+        <w:rPr>
+          <w:rFonts w:ascii="Segoe UI" w:hAnsi="Segoe UI" w:cs="Segoe UI"/>
+          <w:i/>
+          <w:sz w:val="24"/>
+          <w:szCs w:val="24"/>
+        </w:rPr>
+        <w:t>AppTitle</w:t>
+      </w:r>
+      <w:bookmarkStart w:id="0" w:name="_GoBack"/>
+      <w:bookmarkEnd w:id="0"/>
+    </w:p>
+    <w:p>
+      <w:pPr>
+        <w:pStyle w:val="ListParagraph"/>
+        <w:numPr>
+          <w:ilvl w:val="0"/>
+          <w:numId w:val="2"/>
+        </w:numPr>
+        <w:rPr>
+          <w:rFonts w:ascii="Segoe UI" w:hAnsi="Segoe UI" w:cs="Segoe UI"/>
           <w:sz w:val="24"/>
           <w:szCs w:val="24"/>
         </w:rPr>
@@ -846,8 +872,6 @@
         </w:rPr>
         <w:t>Modal</w:t>
       </w:r>
-      <w:bookmarkStart w:id="0" w:name="_GoBack"/>
-      <w:bookmarkEnd w:id="0"/>
     </w:p>
     <w:p>
       <w:pPr>
@@ -890,6 +914,7 @@
           <w:sz w:val="24"/>
           <w:szCs w:val="24"/>
         </w:rPr>
+        <w:lastRenderedPageBreak/>
         <w:t>OrderCompletedScreen</w:t>
       </w:r>
     </w:p>
@@ -912,7 +937,6 @@
           <w:sz w:val="24"/>
           <w:szCs w:val="24"/>
         </w:rPr>
-        <w:lastRenderedPageBreak/>
         <w:t>AboutScreen</w:t>
       </w:r>
     </w:p>

</xml_diff>

<commit_message>
Done with OrderCard component
</commit_message>
<xml_diff>
--- a/docs.docx
+++ b/docs.docx
@@ -220,6 +220,151 @@
         </w:rPr>
         <w:t>AppTitle</w:t>
       </w:r>
+    </w:p>
+    <w:p>
+      <w:pPr>
+        <w:pStyle w:val="ListParagraph"/>
+        <w:numPr>
+          <w:ilvl w:val="0"/>
+          <w:numId w:val="2"/>
+        </w:numPr>
+        <w:rPr>
+          <w:rFonts w:ascii="Segoe UI" w:hAnsi="Segoe UI" w:cs="Segoe UI"/>
+          <w:sz w:val="24"/>
+          <w:szCs w:val="24"/>
+        </w:rPr>
+      </w:pPr>
+      <w:r>
+        <w:rPr>
+          <w:rFonts w:ascii="Segoe UI" w:hAnsi="Segoe UI" w:cs="Segoe UI"/>
+          <w:sz w:val="24"/>
+          <w:szCs w:val="24"/>
+        </w:rPr>
+        <w:t>AppTextInput</w:t>
+      </w:r>
+    </w:p>
+    <w:p>
+      <w:pPr>
+        <w:pStyle w:val="ListParagraph"/>
+        <w:numPr>
+          <w:ilvl w:val="0"/>
+          <w:numId w:val="2"/>
+        </w:numPr>
+        <w:rPr>
+          <w:rFonts w:ascii="Segoe UI" w:hAnsi="Segoe UI" w:cs="Segoe UI"/>
+          <w:i/>
+          <w:sz w:val="24"/>
+          <w:szCs w:val="24"/>
+        </w:rPr>
+      </w:pPr>
+      <w:r>
+        <w:rPr>
+          <w:rFonts w:ascii="Segoe UI" w:hAnsi="Segoe UI" w:cs="Segoe UI"/>
+          <w:i/>
+          <w:sz w:val="24"/>
+          <w:szCs w:val="24"/>
+        </w:rPr>
+        <w:t>Card</w:t>
+      </w:r>
+    </w:p>
+    <w:p>
+      <w:pPr>
+        <w:pStyle w:val="ListParagraph"/>
+        <w:numPr>
+          <w:ilvl w:val="0"/>
+          <w:numId w:val="2"/>
+        </w:numPr>
+        <w:rPr>
+          <w:rFonts w:ascii="Segoe UI" w:hAnsi="Segoe UI" w:cs="Segoe UI"/>
+          <w:i/>
+          <w:sz w:val="24"/>
+          <w:szCs w:val="24"/>
+        </w:rPr>
+      </w:pPr>
+      <w:r>
+        <w:rPr>
+          <w:rFonts w:ascii="Segoe UI" w:hAnsi="Segoe UI" w:cs="Segoe UI"/>
+          <w:i/>
+          <w:sz w:val="24"/>
+          <w:szCs w:val="24"/>
+        </w:rPr>
+        <w:t>Category</w:t>
+      </w:r>
+      <w:r>
+        <w:rPr>
+          <w:rFonts w:ascii="Segoe UI" w:hAnsi="Segoe UI" w:cs="Segoe UI"/>
+          <w:i/>
+          <w:sz w:val="24"/>
+          <w:szCs w:val="24"/>
+        </w:rPr>
+        <w:t>Icon</w:t>
+      </w:r>
+    </w:p>
+    <w:p>
+      <w:pPr>
+        <w:pStyle w:val="ListParagraph"/>
+        <w:numPr>
+          <w:ilvl w:val="0"/>
+          <w:numId w:val="2"/>
+        </w:numPr>
+        <w:rPr>
+          <w:rFonts w:ascii="Segoe UI" w:hAnsi="Segoe UI" w:cs="Segoe UI"/>
+          <w:sz w:val="24"/>
+          <w:szCs w:val="24"/>
+        </w:rPr>
+      </w:pPr>
+      <w:r>
+        <w:rPr>
+          <w:rFonts w:ascii="Segoe UI" w:hAnsi="Segoe UI" w:cs="Segoe UI"/>
+          <w:sz w:val="24"/>
+          <w:szCs w:val="24"/>
+        </w:rPr>
+        <w:t>Chip</w:t>
+      </w:r>
+    </w:p>
+    <w:p>
+      <w:pPr>
+        <w:pStyle w:val="ListParagraph"/>
+        <w:numPr>
+          <w:ilvl w:val="0"/>
+          <w:numId w:val="2"/>
+        </w:numPr>
+        <w:rPr>
+          <w:rFonts w:ascii="Segoe UI" w:hAnsi="Segoe UI" w:cs="Segoe UI"/>
+          <w:sz w:val="24"/>
+          <w:szCs w:val="24"/>
+        </w:rPr>
+      </w:pPr>
+      <w:r>
+        <w:rPr>
+          <w:rFonts w:ascii="Segoe UI" w:hAnsi="Segoe UI" w:cs="Segoe UI"/>
+          <w:sz w:val="24"/>
+          <w:szCs w:val="24"/>
+        </w:rPr>
+        <w:t>Header</w:t>
+      </w:r>
+    </w:p>
+    <w:p>
+      <w:pPr>
+        <w:pStyle w:val="ListParagraph"/>
+        <w:numPr>
+          <w:ilvl w:val="0"/>
+          <w:numId w:val="2"/>
+        </w:numPr>
+        <w:rPr>
+          <w:rFonts w:ascii="Segoe UI" w:hAnsi="Segoe UI" w:cs="Segoe UI"/>
+          <w:sz w:val="24"/>
+          <w:szCs w:val="24"/>
+        </w:rPr>
+      </w:pPr>
+      <w:r>
+        <w:rPr>
+          <w:rFonts w:ascii="Segoe UI" w:hAnsi="Segoe UI" w:cs="Segoe UI"/>
+          <w:sz w:val="24"/>
+          <w:szCs w:val="24"/>
+        </w:rPr>
+        <w:t>ListItem</w:t>
+      </w:r>
       <w:bookmarkStart w:id="0" w:name="_GoBack"/>
       <w:bookmarkEnd w:id="0"/>
     </w:p>
@@ -242,7 +387,7 @@
           <w:sz w:val="24"/>
           <w:szCs w:val="24"/>
         </w:rPr>
-        <w:t>AppTextInput</w:t>
+        <w:t xml:space="preserve">NavBar </w:t>
       </w:r>
     </w:p>
     <w:p>
@@ -266,128 +411,7 @@
           <w:sz w:val="24"/>
           <w:szCs w:val="24"/>
         </w:rPr>
-        <w:t>Card</w:t>
-      </w:r>
-    </w:p>
-    <w:p>
-      <w:pPr>
-        <w:pStyle w:val="ListParagraph"/>
-        <w:numPr>
-          <w:ilvl w:val="0"/>
-          <w:numId w:val="2"/>
-        </w:numPr>
-        <w:rPr>
-          <w:rFonts w:ascii="Segoe UI" w:hAnsi="Segoe UI" w:cs="Segoe UI"/>
-          <w:i/>
-          <w:sz w:val="24"/>
-          <w:szCs w:val="24"/>
-        </w:rPr>
-      </w:pPr>
-      <w:r>
-        <w:rPr>
-          <w:rFonts w:ascii="Segoe UI" w:hAnsi="Segoe UI" w:cs="Segoe UI"/>
-          <w:i/>
-          <w:sz w:val="24"/>
-          <w:szCs w:val="24"/>
-        </w:rPr>
-        <w:t>Category</w:t>
-      </w:r>
-      <w:r>
-        <w:rPr>
-          <w:rFonts w:ascii="Segoe UI" w:hAnsi="Segoe UI" w:cs="Segoe UI"/>
-          <w:i/>
-          <w:sz w:val="24"/>
-          <w:szCs w:val="24"/>
-        </w:rPr>
-        <w:t>Icon</w:t>
-      </w:r>
-    </w:p>
-    <w:p>
-      <w:pPr>
-        <w:pStyle w:val="ListParagraph"/>
-        <w:numPr>
-          <w:ilvl w:val="0"/>
-          <w:numId w:val="2"/>
-        </w:numPr>
-        <w:rPr>
-          <w:rFonts w:ascii="Segoe UI" w:hAnsi="Segoe UI" w:cs="Segoe UI"/>
-          <w:sz w:val="24"/>
-          <w:szCs w:val="24"/>
-        </w:rPr>
-      </w:pPr>
-      <w:r>
-        <w:rPr>
-          <w:rFonts w:ascii="Segoe UI" w:hAnsi="Segoe UI" w:cs="Segoe UI"/>
-          <w:sz w:val="24"/>
-          <w:szCs w:val="24"/>
-        </w:rPr>
-        <w:t>Chip</w:t>
-      </w:r>
-    </w:p>
-    <w:p>
-      <w:pPr>
-        <w:pStyle w:val="ListParagraph"/>
-        <w:numPr>
-          <w:ilvl w:val="0"/>
-          <w:numId w:val="2"/>
-        </w:numPr>
-        <w:rPr>
-          <w:rFonts w:ascii="Segoe UI" w:hAnsi="Segoe UI" w:cs="Segoe UI"/>
-          <w:sz w:val="24"/>
-          <w:szCs w:val="24"/>
-        </w:rPr>
-      </w:pPr>
-      <w:r>
-        <w:rPr>
-          <w:rFonts w:ascii="Segoe UI" w:hAnsi="Segoe UI" w:cs="Segoe UI"/>
-          <w:sz w:val="24"/>
-          <w:szCs w:val="24"/>
-        </w:rPr>
-        <w:t>Header</w:t>
-      </w:r>
-    </w:p>
-    <w:p>
-      <w:pPr>
-        <w:pStyle w:val="ListParagraph"/>
-        <w:numPr>
-          <w:ilvl w:val="0"/>
-          <w:numId w:val="2"/>
-        </w:numPr>
-        <w:rPr>
-          <w:rFonts w:ascii="Segoe UI" w:hAnsi="Segoe UI" w:cs="Segoe UI"/>
-          <w:sz w:val="24"/>
-          <w:szCs w:val="24"/>
-        </w:rPr>
-      </w:pPr>
-      <w:r>
-        <w:rPr>
-          <w:rFonts w:ascii="Segoe UI" w:hAnsi="Segoe UI" w:cs="Segoe UI"/>
-          <w:sz w:val="24"/>
-          <w:szCs w:val="24"/>
-        </w:rPr>
-        <w:t>ListItem</w:t>
-      </w:r>
-    </w:p>
-    <w:p>
-      <w:pPr>
-        <w:pStyle w:val="ListParagraph"/>
-        <w:numPr>
-          <w:ilvl w:val="0"/>
-          <w:numId w:val="2"/>
-        </w:numPr>
-        <w:rPr>
-          <w:rFonts w:ascii="Segoe UI" w:hAnsi="Segoe UI" w:cs="Segoe UI"/>
-          <w:sz w:val="24"/>
-          <w:szCs w:val="24"/>
-        </w:rPr>
-      </w:pPr>
-      <w:r>
-        <w:rPr>
-          <w:rFonts w:ascii="Segoe UI" w:hAnsi="Segoe UI" w:cs="Segoe UI"/>
-          <w:sz w:val="24"/>
-          <w:szCs w:val="24"/>
-        </w:rPr>
-        <w:t xml:space="preserve">NavBar </w:t>
+        <w:t>OrderCard</w:t>
       </w:r>
     </w:p>
     <w:p>
@@ -892,6 +916,7 @@
           <w:sz w:val="24"/>
           <w:szCs w:val="24"/>
         </w:rPr>
+        <w:lastRenderedPageBreak/>
         <w:t>EmptyOrderScreen</w:t>
       </w:r>
     </w:p>
@@ -914,7 +939,6 @@
           <w:sz w:val="24"/>
           <w:szCs w:val="24"/>
         </w:rPr>
-        <w:lastRenderedPageBreak/>
         <w:t>OrderCompletedScreen</w:t>
       </w:r>
     </w:p>

</xml_diff>

<commit_message>
Working on Backend API
</commit_message>
<xml_diff>
--- a/docs.docx
+++ b/docs.docx
@@ -174,197 +174,6 @@
         </w:rPr>
         <w:t>AppFormField</w:t>
       </w:r>
-    </w:p>
-    <w:p>
-      <w:pPr>
-        <w:pStyle w:val="ListParagraph"/>
-        <w:numPr>
-          <w:ilvl w:val="0"/>
-          <w:numId w:val="2"/>
-        </w:numPr>
-        <w:rPr>
-          <w:rFonts w:ascii="Segoe UI" w:hAnsi="Segoe UI" w:cs="Segoe UI"/>
-          <w:sz w:val="24"/>
-          <w:szCs w:val="24"/>
-        </w:rPr>
-      </w:pPr>
-      <w:r>
-        <w:rPr>
-          <w:rFonts w:ascii="Segoe UI" w:hAnsi="Segoe UI" w:cs="Segoe UI"/>
-          <w:sz w:val="24"/>
-          <w:szCs w:val="24"/>
-        </w:rPr>
-        <w:t>AppIcon</w:t>
-      </w:r>
-    </w:p>
-    <w:p>
-      <w:pPr>
-        <w:pStyle w:val="ListParagraph"/>
-        <w:numPr>
-          <w:ilvl w:val="0"/>
-          <w:numId w:val="2"/>
-        </w:numPr>
-        <w:rPr>
-          <w:rFonts w:ascii="Segoe UI" w:hAnsi="Segoe UI" w:cs="Segoe UI"/>
-          <w:i/>
-          <w:sz w:val="24"/>
-          <w:szCs w:val="24"/>
-        </w:rPr>
-      </w:pPr>
-      <w:r>
-        <w:rPr>
-          <w:rFonts w:ascii="Segoe UI" w:hAnsi="Segoe UI" w:cs="Segoe UI"/>
-          <w:i/>
-          <w:sz w:val="24"/>
-          <w:szCs w:val="24"/>
-        </w:rPr>
-        <w:t>AppTitle</w:t>
-      </w:r>
-    </w:p>
-    <w:p>
-      <w:pPr>
-        <w:pStyle w:val="ListParagraph"/>
-        <w:numPr>
-          <w:ilvl w:val="0"/>
-          <w:numId w:val="2"/>
-        </w:numPr>
-        <w:rPr>
-          <w:rFonts w:ascii="Segoe UI" w:hAnsi="Segoe UI" w:cs="Segoe UI"/>
-          <w:sz w:val="24"/>
-          <w:szCs w:val="24"/>
-        </w:rPr>
-      </w:pPr>
-      <w:r>
-        <w:rPr>
-          <w:rFonts w:ascii="Segoe UI" w:hAnsi="Segoe UI" w:cs="Segoe UI"/>
-          <w:sz w:val="24"/>
-          <w:szCs w:val="24"/>
-        </w:rPr>
-        <w:t>AppTextInput</w:t>
-      </w:r>
-    </w:p>
-    <w:p>
-      <w:pPr>
-        <w:pStyle w:val="ListParagraph"/>
-        <w:numPr>
-          <w:ilvl w:val="0"/>
-          <w:numId w:val="2"/>
-        </w:numPr>
-        <w:rPr>
-          <w:rFonts w:ascii="Segoe UI" w:hAnsi="Segoe UI" w:cs="Segoe UI"/>
-          <w:i/>
-          <w:sz w:val="24"/>
-          <w:szCs w:val="24"/>
-        </w:rPr>
-      </w:pPr>
-      <w:r>
-        <w:rPr>
-          <w:rFonts w:ascii="Segoe UI" w:hAnsi="Segoe UI" w:cs="Segoe UI"/>
-          <w:i/>
-          <w:sz w:val="24"/>
-          <w:szCs w:val="24"/>
-        </w:rPr>
-        <w:t>Card</w:t>
-      </w:r>
-    </w:p>
-    <w:p>
-      <w:pPr>
-        <w:pStyle w:val="ListParagraph"/>
-        <w:numPr>
-          <w:ilvl w:val="0"/>
-          <w:numId w:val="2"/>
-        </w:numPr>
-        <w:rPr>
-          <w:rFonts w:ascii="Segoe UI" w:hAnsi="Segoe UI" w:cs="Segoe UI"/>
-          <w:i/>
-          <w:sz w:val="24"/>
-          <w:szCs w:val="24"/>
-        </w:rPr>
-      </w:pPr>
-      <w:r>
-        <w:rPr>
-          <w:rFonts w:ascii="Segoe UI" w:hAnsi="Segoe UI" w:cs="Segoe UI"/>
-          <w:i/>
-          <w:sz w:val="24"/>
-          <w:szCs w:val="24"/>
-        </w:rPr>
-        <w:t>Category</w:t>
-      </w:r>
-      <w:r>
-        <w:rPr>
-          <w:rFonts w:ascii="Segoe UI" w:hAnsi="Segoe UI" w:cs="Segoe UI"/>
-          <w:i/>
-          <w:sz w:val="24"/>
-          <w:szCs w:val="24"/>
-        </w:rPr>
-        <w:t>Icon</w:t>
-      </w:r>
-    </w:p>
-    <w:p>
-      <w:pPr>
-        <w:pStyle w:val="ListParagraph"/>
-        <w:numPr>
-          <w:ilvl w:val="0"/>
-          <w:numId w:val="2"/>
-        </w:numPr>
-        <w:rPr>
-          <w:rFonts w:ascii="Segoe UI" w:hAnsi="Segoe UI" w:cs="Segoe UI"/>
-          <w:sz w:val="24"/>
-          <w:szCs w:val="24"/>
-        </w:rPr>
-      </w:pPr>
-      <w:r>
-        <w:rPr>
-          <w:rFonts w:ascii="Segoe UI" w:hAnsi="Segoe UI" w:cs="Segoe UI"/>
-          <w:sz w:val="24"/>
-          <w:szCs w:val="24"/>
-        </w:rPr>
-        <w:t>Chip</w:t>
-      </w:r>
-    </w:p>
-    <w:p>
-      <w:pPr>
-        <w:pStyle w:val="ListParagraph"/>
-        <w:numPr>
-          <w:ilvl w:val="0"/>
-          <w:numId w:val="2"/>
-        </w:numPr>
-        <w:rPr>
-          <w:rFonts w:ascii="Segoe UI" w:hAnsi="Segoe UI" w:cs="Segoe UI"/>
-          <w:sz w:val="24"/>
-          <w:szCs w:val="24"/>
-        </w:rPr>
-      </w:pPr>
-      <w:r>
-        <w:rPr>
-          <w:rFonts w:ascii="Segoe UI" w:hAnsi="Segoe UI" w:cs="Segoe UI"/>
-          <w:sz w:val="24"/>
-          <w:szCs w:val="24"/>
-        </w:rPr>
-        <w:t>Header</w:t>
-      </w:r>
-    </w:p>
-    <w:p>
-      <w:pPr>
-        <w:pStyle w:val="ListParagraph"/>
-        <w:numPr>
-          <w:ilvl w:val="0"/>
-          <w:numId w:val="2"/>
-        </w:numPr>
-        <w:rPr>
-          <w:rFonts w:ascii="Segoe UI" w:hAnsi="Segoe UI" w:cs="Segoe UI"/>
-          <w:sz w:val="24"/>
-          <w:szCs w:val="24"/>
-        </w:rPr>
-      </w:pPr>
-      <w:r>
-        <w:rPr>
-          <w:rFonts w:ascii="Segoe UI" w:hAnsi="Segoe UI" w:cs="Segoe UI"/>
-          <w:sz w:val="24"/>
-          <w:szCs w:val="24"/>
-        </w:rPr>
-        <w:t>ListItem</w:t>
-      </w:r>
       <w:bookmarkStart w:id="0" w:name="_GoBack"/>
       <w:bookmarkEnd w:id="0"/>
     </w:p>
@@ -387,6 +196,221 @@
           <w:sz w:val="24"/>
           <w:szCs w:val="24"/>
         </w:rPr>
+        <w:t>AppIcon</w:t>
+      </w:r>
+    </w:p>
+    <w:p>
+      <w:pPr>
+        <w:pStyle w:val="ListParagraph"/>
+        <w:numPr>
+          <w:ilvl w:val="0"/>
+          <w:numId w:val="2"/>
+        </w:numPr>
+        <w:rPr>
+          <w:rFonts w:ascii="Segoe UI" w:hAnsi="Segoe UI" w:cs="Segoe UI"/>
+          <w:i/>
+          <w:sz w:val="24"/>
+          <w:szCs w:val="24"/>
+        </w:rPr>
+      </w:pPr>
+      <w:r>
+        <w:rPr>
+          <w:rFonts w:ascii="Segoe UI" w:hAnsi="Segoe UI" w:cs="Segoe UI"/>
+          <w:i/>
+          <w:sz w:val="24"/>
+          <w:szCs w:val="24"/>
+        </w:rPr>
+        <w:t>AppModal</w:t>
+      </w:r>
+    </w:p>
+    <w:p>
+      <w:pPr>
+        <w:pStyle w:val="ListParagraph"/>
+        <w:numPr>
+          <w:ilvl w:val="0"/>
+          <w:numId w:val="2"/>
+        </w:numPr>
+        <w:rPr>
+          <w:rFonts w:ascii="Segoe UI" w:hAnsi="Segoe UI" w:cs="Segoe UI"/>
+          <w:i/>
+          <w:sz w:val="24"/>
+          <w:szCs w:val="24"/>
+        </w:rPr>
+      </w:pPr>
+      <w:r>
+        <w:rPr>
+          <w:rFonts w:ascii="Segoe UI" w:hAnsi="Segoe UI" w:cs="Segoe UI"/>
+          <w:i/>
+          <w:sz w:val="24"/>
+          <w:szCs w:val="24"/>
+        </w:rPr>
+        <w:t>AppTitle</w:t>
+      </w:r>
+    </w:p>
+    <w:p>
+      <w:pPr>
+        <w:pStyle w:val="ListParagraph"/>
+        <w:numPr>
+          <w:ilvl w:val="0"/>
+          <w:numId w:val="2"/>
+        </w:numPr>
+        <w:rPr>
+          <w:rFonts w:ascii="Segoe UI" w:hAnsi="Segoe UI" w:cs="Segoe UI"/>
+          <w:sz w:val="24"/>
+          <w:szCs w:val="24"/>
+        </w:rPr>
+      </w:pPr>
+      <w:r>
+        <w:rPr>
+          <w:rFonts w:ascii="Segoe UI" w:hAnsi="Segoe UI" w:cs="Segoe UI"/>
+          <w:sz w:val="24"/>
+          <w:szCs w:val="24"/>
+        </w:rPr>
+        <w:t>AppTextInput</w:t>
+      </w:r>
+    </w:p>
+    <w:p>
+      <w:pPr>
+        <w:pStyle w:val="ListParagraph"/>
+        <w:numPr>
+          <w:ilvl w:val="0"/>
+          <w:numId w:val="2"/>
+        </w:numPr>
+        <w:rPr>
+          <w:rFonts w:ascii="Segoe UI" w:hAnsi="Segoe UI" w:cs="Segoe UI"/>
+          <w:i/>
+          <w:sz w:val="24"/>
+          <w:szCs w:val="24"/>
+        </w:rPr>
+      </w:pPr>
+      <w:r>
+        <w:rPr>
+          <w:rFonts w:ascii="Segoe UI" w:hAnsi="Segoe UI" w:cs="Segoe UI"/>
+          <w:i/>
+          <w:sz w:val="24"/>
+          <w:szCs w:val="24"/>
+        </w:rPr>
+        <w:t>Card</w:t>
+      </w:r>
+    </w:p>
+    <w:p>
+      <w:pPr>
+        <w:pStyle w:val="ListParagraph"/>
+        <w:numPr>
+          <w:ilvl w:val="0"/>
+          <w:numId w:val="2"/>
+        </w:numPr>
+        <w:rPr>
+          <w:rFonts w:ascii="Segoe UI" w:hAnsi="Segoe UI" w:cs="Segoe UI"/>
+          <w:i/>
+          <w:sz w:val="24"/>
+          <w:szCs w:val="24"/>
+        </w:rPr>
+      </w:pPr>
+      <w:r>
+        <w:rPr>
+          <w:rFonts w:ascii="Segoe UI" w:hAnsi="Segoe UI" w:cs="Segoe UI"/>
+          <w:i/>
+          <w:sz w:val="24"/>
+          <w:szCs w:val="24"/>
+        </w:rPr>
+        <w:t>Category</w:t>
+      </w:r>
+      <w:r>
+        <w:rPr>
+          <w:rFonts w:ascii="Segoe UI" w:hAnsi="Segoe UI" w:cs="Segoe UI"/>
+          <w:i/>
+          <w:sz w:val="24"/>
+          <w:szCs w:val="24"/>
+        </w:rPr>
+        <w:t>Icon</w:t>
+      </w:r>
+    </w:p>
+    <w:p>
+      <w:pPr>
+        <w:pStyle w:val="ListParagraph"/>
+        <w:numPr>
+          <w:ilvl w:val="0"/>
+          <w:numId w:val="2"/>
+        </w:numPr>
+        <w:rPr>
+          <w:rFonts w:ascii="Segoe UI" w:hAnsi="Segoe UI" w:cs="Segoe UI"/>
+          <w:sz w:val="24"/>
+          <w:szCs w:val="24"/>
+        </w:rPr>
+      </w:pPr>
+      <w:r>
+        <w:rPr>
+          <w:rFonts w:ascii="Segoe UI" w:hAnsi="Segoe UI" w:cs="Segoe UI"/>
+          <w:sz w:val="24"/>
+          <w:szCs w:val="24"/>
+        </w:rPr>
+        <w:t>Chip</w:t>
+      </w:r>
+    </w:p>
+    <w:p>
+      <w:pPr>
+        <w:pStyle w:val="ListParagraph"/>
+        <w:numPr>
+          <w:ilvl w:val="0"/>
+          <w:numId w:val="2"/>
+        </w:numPr>
+        <w:rPr>
+          <w:rFonts w:ascii="Segoe UI" w:hAnsi="Segoe UI" w:cs="Segoe UI"/>
+          <w:sz w:val="24"/>
+          <w:szCs w:val="24"/>
+        </w:rPr>
+      </w:pPr>
+      <w:r>
+        <w:rPr>
+          <w:rFonts w:ascii="Segoe UI" w:hAnsi="Segoe UI" w:cs="Segoe UI"/>
+          <w:sz w:val="24"/>
+          <w:szCs w:val="24"/>
+        </w:rPr>
+        <w:t>Header</w:t>
+      </w:r>
+    </w:p>
+    <w:p>
+      <w:pPr>
+        <w:pStyle w:val="ListParagraph"/>
+        <w:numPr>
+          <w:ilvl w:val="0"/>
+          <w:numId w:val="2"/>
+        </w:numPr>
+        <w:rPr>
+          <w:rFonts w:ascii="Segoe UI" w:hAnsi="Segoe UI" w:cs="Segoe UI"/>
+          <w:sz w:val="24"/>
+          <w:szCs w:val="24"/>
+        </w:rPr>
+      </w:pPr>
+      <w:r>
+        <w:rPr>
+          <w:rFonts w:ascii="Segoe UI" w:hAnsi="Segoe UI" w:cs="Segoe UI"/>
+          <w:sz w:val="24"/>
+          <w:szCs w:val="24"/>
+        </w:rPr>
+        <w:t>ListItem</w:t>
+      </w:r>
+    </w:p>
+    <w:p>
+      <w:pPr>
+        <w:pStyle w:val="ListParagraph"/>
+        <w:numPr>
+          <w:ilvl w:val="0"/>
+          <w:numId w:val="2"/>
+        </w:numPr>
+        <w:rPr>
+          <w:rFonts w:ascii="Segoe UI" w:hAnsi="Segoe UI" w:cs="Segoe UI"/>
+          <w:sz w:val="24"/>
+          <w:szCs w:val="24"/>
+        </w:rPr>
+      </w:pPr>
+      <w:r>
+        <w:rPr>
+          <w:rFonts w:ascii="Segoe UI" w:hAnsi="Segoe UI" w:cs="Segoe UI"/>
+          <w:sz w:val="24"/>
+          <w:szCs w:val="24"/>
+        </w:rPr>
         <w:t xml:space="preserve">NavBar </w:t>
       </w:r>
     </w:p>
@@ -522,6 +546,14 @@
         </w:rPr>
         <w:t>RegisterScreen</w:t>
       </w:r>
+      <w:r>
+        <w:rPr>
+          <w:rFonts w:ascii="Segoe UI" w:hAnsi="Segoe UI" w:cs="Segoe UI"/>
+          <w:sz w:val="24"/>
+          <w:szCs w:val="24"/>
+        </w:rPr>
+        <w:t xml:space="preserve"> – Modal </w:t>
+      </w:r>
     </w:p>
     <w:p>
       <w:pPr>
@@ -544,6 +576,14 @@
         </w:rPr>
         <w:t>LoginScreen</w:t>
       </w:r>
+      <w:r>
+        <w:rPr>
+          <w:rFonts w:ascii="Segoe UI" w:hAnsi="Segoe UI" w:cs="Segoe UI"/>
+          <w:sz w:val="24"/>
+          <w:szCs w:val="24"/>
+        </w:rPr>
+        <w:t xml:space="preserve"> – Modal </w:t>
+      </w:r>
     </w:p>
     <w:p>
       <w:pPr>
@@ -587,28 +627,6 @@
           <w:szCs w:val="24"/>
         </w:rPr>
         <w:t>ProfileScreen</w:t>
-      </w:r>
-    </w:p>
-    <w:p>
-      <w:pPr>
-        <w:pStyle w:val="ListParagraph"/>
-        <w:numPr>
-          <w:ilvl w:val="0"/>
-          <w:numId w:val="1"/>
-        </w:numPr>
-        <w:rPr>
-          <w:rFonts w:ascii="Segoe UI" w:hAnsi="Segoe UI" w:cs="Segoe UI"/>
-          <w:sz w:val="24"/>
-          <w:szCs w:val="24"/>
-        </w:rPr>
-      </w:pPr>
-      <w:r>
-        <w:rPr>
-          <w:rFonts w:ascii="Segoe UI" w:hAnsi="Segoe UI" w:cs="Segoe UI"/>
-          <w:sz w:val="24"/>
-          <w:szCs w:val="24"/>
-        </w:rPr>
-        <w:t>PromotionScreen</w:t>
       </w:r>
     </w:p>
     <w:p>
@@ -955,6 +973,7 @@
           <w:szCs w:val="24"/>
         </w:rPr>
       </w:pPr>
+      <w:proofErr w:type="spellStart"/>
       <w:r>
         <w:rPr>
           <w:rFonts w:ascii="Segoe UI" w:hAnsi="Segoe UI" w:cs="Segoe UI"/>
@@ -962,6 +981,29 @@
           <w:szCs w:val="24"/>
         </w:rPr>
         <w:t>AboutScreen</w:t>
+      </w:r>
+      <w:proofErr w:type="spellEnd"/>
+    </w:p>
+    <w:p>
+      <w:pPr>
+        <w:pStyle w:val="ListParagraph"/>
+        <w:numPr>
+          <w:ilvl w:val="0"/>
+          <w:numId w:val="1"/>
+        </w:numPr>
+        <w:rPr>
+          <w:rFonts w:ascii="Segoe UI" w:hAnsi="Segoe UI" w:cs="Segoe UI"/>
+          <w:sz w:val="24"/>
+          <w:szCs w:val="24"/>
+        </w:rPr>
+      </w:pPr>
+      <w:r>
+        <w:rPr>
+          <w:rFonts w:ascii="Segoe UI" w:hAnsi="Segoe UI" w:cs="Segoe UI"/>
+          <w:sz w:val="24"/>
+          <w:szCs w:val="24"/>
+        </w:rPr>
+        <w:t>PromotionScreen</w:t>
       </w:r>
     </w:p>
     <w:p>

</xml_diff>

<commit_message>
Working on profile screen
</commit_message>
<xml_diff>
--- a/docs.docx
+++ b/docs.docx
@@ -118,13 +118,16 @@
         </w:numPr>
         <w:rPr>
           <w:rFonts w:ascii="Segoe UI" w:hAnsi="Segoe UI" w:cs="Segoe UI"/>
-          <w:sz w:val="24"/>
-          <w:szCs w:val="24"/>
-        </w:rPr>
-      </w:pPr>
-      <w:r>
-        <w:rPr>
-          <w:rFonts w:ascii="Segoe UI" w:hAnsi="Segoe UI" w:cs="Segoe UI"/>
+          <w:i/>
+          <w:sz w:val="24"/>
+          <w:szCs w:val="24"/>
+        </w:rPr>
+      </w:pPr>
+      <w:bookmarkStart w:id="0" w:name="_GoBack"/>
+      <w:r>
+        <w:rPr>
+          <w:rFonts w:ascii="Segoe UI" w:hAnsi="Segoe UI" w:cs="Segoe UI"/>
+          <w:i/>
           <w:sz w:val="24"/>
           <w:szCs w:val="24"/>
         </w:rPr>
@@ -140,13 +143,15 @@
         </w:numPr>
         <w:rPr>
           <w:rFonts w:ascii="Segoe UI" w:hAnsi="Segoe UI" w:cs="Segoe UI"/>
-          <w:sz w:val="24"/>
-          <w:szCs w:val="24"/>
-        </w:rPr>
-      </w:pPr>
-      <w:r>
-        <w:rPr>
-          <w:rFonts w:ascii="Segoe UI" w:hAnsi="Segoe UI" w:cs="Segoe UI"/>
+          <w:i/>
+          <w:sz w:val="24"/>
+          <w:szCs w:val="24"/>
+        </w:rPr>
+      </w:pPr>
+      <w:r>
+        <w:rPr>
+          <w:rFonts w:ascii="Segoe UI" w:hAnsi="Segoe UI" w:cs="Segoe UI"/>
+          <w:i/>
           <w:sz w:val="24"/>
           <w:szCs w:val="24"/>
         </w:rPr>
@@ -162,21 +167,22 @@
         </w:numPr>
         <w:rPr>
           <w:rFonts w:ascii="Segoe UI" w:hAnsi="Segoe UI" w:cs="Segoe UI"/>
-          <w:sz w:val="24"/>
-          <w:szCs w:val="24"/>
-        </w:rPr>
-      </w:pPr>
-      <w:r>
-        <w:rPr>
-          <w:rFonts w:ascii="Segoe UI" w:hAnsi="Segoe UI" w:cs="Segoe UI"/>
+          <w:i/>
+          <w:sz w:val="24"/>
+          <w:szCs w:val="24"/>
+        </w:rPr>
+      </w:pPr>
+      <w:r>
+        <w:rPr>
+          <w:rFonts w:ascii="Segoe UI" w:hAnsi="Segoe UI" w:cs="Segoe UI"/>
+          <w:i/>
           <w:sz w:val="24"/>
           <w:szCs w:val="24"/>
         </w:rPr>
         <w:t>AppFormField</w:t>
       </w:r>
-      <w:bookmarkStart w:id="0" w:name="_GoBack"/>
-      <w:bookmarkEnd w:id="0"/>
-    </w:p>
+    </w:p>
+    <w:bookmarkEnd w:id="0"/>
     <w:p>
       <w:pPr>
         <w:pStyle w:val="ListParagraph"/>
@@ -256,13 +262,15 @@
         </w:numPr>
         <w:rPr>
           <w:rFonts w:ascii="Segoe UI" w:hAnsi="Segoe UI" w:cs="Segoe UI"/>
-          <w:sz w:val="24"/>
-          <w:szCs w:val="24"/>
-        </w:rPr>
-      </w:pPr>
-      <w:r>
-        <w:rPr>
-          <w:rFonts w:ascii="Segoe UI" w:hAnsi="Segoe UI" w:cs="Segoe UI"/>
+          <w:i/>
+          <w:sz w:val="24"/>
+          <w:szCs w:val="24"/>
+        </w:rPr>
+      </w:pPr>
+      <w:r>
+        <w:rPr>
+          <w:rFonts w:ascii="Segoe UI" w:hAnsi="Segoe UI" w:cs="Segoe UI"/>
+          <w:i/>
           <w:sz w:val="24"/>
           <w:szCs w:val="24"/>
         </w:rPr>
@@ -335,13 +343,15 @@
         </w:numPr>
         <w:rPr>
           <w:rFonts w:ascii="Segoe UI" w:hAnsi="Segoe UI" w:cs="Segoe UI"/>
-          <w:sz w:val="24"/>
-          <w:szCs w:val="24"/>
-        </w:rPr>
-      </w:pPr>
-      <w:r>
-        <w:rPr>
-          <w:rFonts w:ascii="Segoe UI" w:hAnsi="Segoe UI" w:cs="Segoe UI"/>
+          <w:i/>
+          <w:sz w:val="24"/>
+          <w:szCs w:val="24"/>
+        </w:rPr>
+      </w:pPr>
+      <w:r>
+        <w:rPr>
+          <w:rFonts w:ascii="Segoe UI" w:hAnsi="Segoe UI" w:cs="Segoe UI"/>
+          <w:i/>
           <w:sz w:val="24"/>
           <w:szCs w:val="24"/>
         </w:rPr>
@@ -379,13 +389,15 @@
         </w:numPr>
         <w:rPr>
           <w:rFonts w:ascii="Segoe UI" w:hAnsi="Segoe UI" w:cs="Segoe UI"/>
-          <w:sz w:val="24"/>
-          <w:szCs w:val="24"/>
-        </w:rPr>
-      </w:pPr>
-      <w:r>
-        <w:rPr>
-          <w:rFonts w:ascii="Segoe UI" w:hAnsi="Segoe UI" w:cs="Segoe UI"/>
+          <w:i/>
+          <w:sz w:val="24"/>
+          <w:szCs w:val="24"/>
+        </w:rPr>
+      </w:pPr>
+      <w:r>
+        <w:rPr>
+          <w:rFonts w:ascii="Segoe UI" w:hAnsi="Segoe UI" w:cs="Segoe UI"/>
+          <w:i/>
           <w:sz w:val="24"/>
           <w:szCs w:val="24"/>
         </w:rPr>
@@ -401,13 +413,15 @@
         </w:numPr>
         <w:rPr>
           <w:rFonts w:ascii="Segoe UI" w:hAnsi="Segoe UI" w:cs="Segoe UI"/>
-          <w:sz w:val="24"/>
-          <w:szCs w:val="24"/>
-        </w:rPr>
-      </w:pPr>
-      <w:r>
-        <w:rPr>
-          <w:rFonts w:ascii="Segoe UI" w:hAnsi="Segoe UI" w:cs="Segoe UI"/>
+          <w:i/>
+          <w:sz w:val="24"/>
+          <w:szCs w:val="24"/>
+        </w:rPr>
+      </w:pPr>
+      <w:r>
+        <w:rPr>
+          <w:rFonts w:ascii="Segoe UI" w:hAnsi="Segoe UI" w:cs="Segoe UI"/>
+          <w:i/>
           <w:sz w:val="24"/>
           <w:szCs w:val="24"/>
         </w:rPr>

</xml_diff>